<commit_message>
Update cs150 Program Design Document.docx
</commit_message>
<xml_diff>
--- a/Homework/Program 5/cs150 Program Design Document.docx
+++ b/Homework/Program 5/cs150 Program Design Document.docx
@@ -1,6 +1,6 @@
 
 <file path=word/document.xml><?xml version="1.0" encoding="utf-8"?>
-<w:document xmlns:wpc="http://schemas.microsoft.com/office/word/2010/wordprocessingCanvas" xmlns:cx="http://schemas.microsoft.com/office/drawing/2014/chartex" xmlns:cx1="http://schemas.microsoft.com/office/drawing/2015/9/8/chartex" xmlns:cx2="http://schemas.microsoft.com/office/drawing/2015/10/21/chartex" xmlns:cx3="http://schemas.microsoft.com/office/drawing/2016/5/9/chartex" xmlns:cx4="http://schemas.microsoft.com/office/drawing/2016/5/10/chartex" xmlns:cx5="http://schemas.microsoft.com/office/drawing/2016/5/11/chartex" xmlns:cx6="http://schemas.microsoft.com/office/drawing/2016/5/12/chartex" xmlns:cx7="http://schemas.microsoft.com/office/drawing/2016/5/13/chartex" xmlns:cx8="http://schemas.microsoft.com/office/drawing/2016/5/14/chartex" xmlns:mc="http://schemas.openxmlformats.org/markup-compatibility/2006" xmlns:aink="http://schemas.microsoft.com/office/drawing/2016/ink" xmlns:am3d="http://schemas.microsoft.com/office/drawing/2017/model3d" xmlns:o="urn:schemas-microsoft-com:office:office" xmlns:r="http://schemas.openxmlformats.org/officeDocument/2006/relationships" xmlns:m="http://schemas.openxmlformats.org/officeDocument/2006/math" xmlns:v="urn:schemas-microsoft-com:vml" xmlns:wp14="http://schemas.microsoft.com/office/word/2010/wordprocessingDrawing" xmlns:wp="http://schemas.openxmlformats.org/drawingml/2006/wordprocessingDrawing" xmlns:w10="urn:schemas-microsoft-com:office:word" xmlns:w="http://schemas.openxmlformats.org/wordprocessingml/2006/main" xmlns:w14="http://schemas.microsoft.com/office/word/2010/wordml" xmlns:w15="http://schemas.microsoft.com/office/word/2012/wordml" xmlns:w16cid="http://schemas.microsoft.com/office/word/2016/wordml/cid" xmlns:w16se="http://schemas.microsoft.com/office/word/2015/wordml/symex" xmlns:wpg="http://schemas.microsoft.com/office/word/2010/wordprocessingGroup" xmlns:wpi="http://schemas.microsoft.com/office/word/2010/wordprocessingInk" xmlns:wne="http://schemas.microsoft.com/office/word/2006/wordml" xmlns:wps="http://schemas.microsoft.com/office/word/2010/wordprocessingShape" mc:Ignorable="w14 w15 w16se w16cid wp14">
+<w:document xmlns:wpc="http://schemas.microsoft.com/office/word/2010/wordprocessingCanvas" xmlns:cx="http://schemas.microsoft.com/office/drawing/2014/chartex" xmlns:cx1="http://schemas.microsoft.com/office/drawing/2015/9/8/chartex" xmlns:cx2="http://schemas.microsoft.com/office/drawing/2015/10/21/chartex" xmlns:cx3="http://schemas.microsoft.com/office/drawing/2016/5/9/chartex" xmlns:cx4="http://schemas.microsoft.com/office/drawing/2016/5/10/chartex" xmlns:cx5="http://schemas.microsoft.com/office/drawing/2016/5/11/chartex" xmlns:cx6="http://schemas.microsoft.com/office/drawing/2016/5/12/chartex" xmlns:cx7="http://schemas.microsoft.com/office/drawing/2016/5/13/chartex" xmlns:cx8="http://schemas.microsoft.com/office/drawing/2016/5/14/chartex" xmlns:mc="http://schemas.openxmlformats.org/markup-compatibility/2006" xmlns:aink="http://schemas.microsoft.com/office/drawing/2016/ink" xmlns:am3d="http://schemas.microsoft.com/office/drawing/2017/model3d" xmlns:o="urn:schemas-microsoft-com:office:office" xmlns:oel="http://schemas.microsoft.com/office/2019/extlst" xmlns:r="http://schemas.openxmlformats.org/officeDocument/2006/relationships" xmlns:m="http://schemas.openxmlformats.org/officeDocument/2006/math" xmlns:v="urn:schemas-microsoft-com:vml" xmlns:wp14="http://schemas.microsoft.com/office/word/2010/wordprocessingDrawing" xmlns:wp="http://schemas.openxmlformats.org/drawingml/2006/wordprocessingDrawing" xmlns:w10="urn:schemas-microsoft-com:office:word" xmlns:w="http://schemas.openxmlformats.org/wordprocessingml/2006/main" xmlns:w14="http://schemas.microsoft.com/office/word/2010/wordml" xmlns:w15="http://schemas.microsoft.com/office/word/2012/wordml" xmlns:w16cex="http://schemas.microsoft.com/office/word/2018/wordml/cex" xmlns:w16cid="http://schemas.microsoft.com/office/word/2016/wordml/cid" xmlns:w16="http://schemas.microsoft.com/office/word/2018/wordml" xmlns:w16sdtdh="http://schemas.microsoft.com/office/word/2020/wordml/sdtdatahash" xmlns:w16se="http://schemas.microsoft.com/office/word/2015/wordml/symex" xmlns:wpg="http://schemas.microsoft.com/office/word/2010/wordprocessingGroup" xmlns:wpi="http://schemas.microsoft.com/office/word/2010/wordprocessingInk" xmlns:wne="http://schemas.microsoft.com/office/word/2006/wordml" xmlns:wps="http://schemas.microsoft.com/office/word/2010/wordprocessingShape" mc:Ignorable="w14 w15 w16se w16cid w16 w16cex w16sdtdh wp14">
   <w:body>
     <w:p>
       <w:pPr>
@@ -11,8 +11,6 @@
           <w:szCs w:val="28"/>
         </w:rPr>
       </w:pPr>
-      <w:bookmarkStart w:id="0" w:name="_GoBack"/>
-      <w:bookmarkEnd w:id="0"/>
       <w:r>
         <w:rPr>
           <w:b/>
@@ -110,6 +108,36 @@
       </w:pPr>
       <w:r>
         <w:rPr>
+          <w:noProof/>
+        </w:rPr>
+        <w:pict w14:anchorId="5E6F325F">
+          <v:shapetype id="_x0000_t75" coordsize="21600,21600" o:spt="75" o:preferrelative="t" path="m@4@5l@4@11@9@11@9@5xe" filled="f" stroked="f">
+            <v:stroke joinstyle="miter"/>
+            <v:formulas>
+              <v:f eqn="if lineDrawn pixelLineWidth 0"/>
+              <v:f eqn="sum @0 1 0"/>
+              <v:f eqn="sum 0 0 @1"/>
+              <v:f eqn="prod @2 1 2"/>
+              <v:f eqn="prod @3 21600 pixelWidth"/>
+              <v:f eqn="prod @3 21600 pixelHeight"/>
+              <v:f eqn="sum @0 0 1"/>
+              <v:f eqn="prod @6 1 2"/>
+              <v:f eqn="prod @7 21600 pixelWidth"/>
+              <v:f eqn="sum @8 21600 0"/>
+              <v:f eqn="prod @7 21600 pixelHeight"/>
+              <v:f eqn="sum @10 21600 0"/>
+            </v:formulas>
+            <v:path o:extrusionok="f" gradientshapeok="t" o:connecttype="rect"/>
+            <o:lock v:ext="edit" aspectratio="t"/>
+          </v:shapetype>
+          <v:shape id="_x0000_s1026" type="#_x0000_t75" style="position:absolute;left:0;text-align:left;margin-left:-36pt;margin-top:5.3pt;width:612pt;height:201.1pt;z-index:-251657216;mso-position-horizontal-relative:margin;mso-position-vertical-relative:text;mso-width-relative:page;mso-height-relative:page">
+            <v:imagedata r:id="rId5" o:title=""/>
+            <w10:wrap anchorx="margin"/>
+          </v:shape>
+        </w:pict>
+      </w:r>
+      <w:r>
+        <w:rPr>
           <w:b/>
           <w:u w:val="single"/>
         </w:rPr>
@@ -197,6 +225,55 @@
       <w:pPr>
         <w:rPr>
           <w:b/>
+        </w:rPr>
+      </w:pPr>
+    </w:p>
+    <w:p>
+      <w:pPr>
+        <w:rPr>
+          <w:b/>
+        </w:rPr>
+      </w:pPr>
+    </w:p>
+    <w:p>
+      <w:pPr>
+        <w:rPr>
+          <w:b/>
+        </w:rPr>
+      </w:pPr>
+    </w:p>
+    <w:p>
+      <w:pPr>
+        <w:rPr>
+          <w:b/>
+        </w:rPr>
+      </w:pPr>
+    </w:p>
+    <w:p>
+      <w:pPr>
+        <w:rPr>
+          <w:b/>
+        </w:rPr>
+      </w:pPr>
+    </w:p>
+    <w:p>
+      <w:pPr>
+        <w:rPr>
+          <w:b/>
+        </w:rPr>
+      </w:pPr>
+    </w:p>
+    <w:p>
+      <w:pPr>
+        <w:rPr>
+          <w:b/>
+        </w:rPr>
+      </w:pPr>
+    </w:p>
+    <w:p>
+      <w:pPr>
+        <w:rPr>
+          <w:b/>
           <w:u w:val="single"/>
         </w:rPr>
       </w:pPr>
@@ -210,38 +287,54 @@
     </w:p>
     <w:p>
       <w:pPr>
-        <w:rPr>
-          <w:b/>
-        </w:rPr>
-      </w:pPr>
-    </w:p>
-    <w:p>
-      <w:pPr>
-        <w:rPr>
-          <w:b/>
-        </w:rPr>
-      </w:pPr>
-    </w:p>
-    <w:p>
-      <w:pPr>
-        <w:rPr>
-          <w:b/>
-        </w:rPr>
-      </w:pPr>
-    </w:p>
-    <w:p>
-      <w:pPr>
-        <w:rPr>
-          <w:b/>
-        </w:rPr>
-      </w:pPr>
-    </w:p>
-    <w:p>
-      <w:pPr>
-        <w:rPr>
-          <w:b/>
-        </w:rPr>
-      </w:pPr>
+        <w:numPr>
+          <w:ilvl w:val="0"/>
+          <w:numId w:val="1"/>
+        </w:numPr>
+        <w:spacing w:before="100" w:beforeAutospacing="1" w:after="100" w:afterAutospacing="1"/>
+      </w:pPr>
+      <w:r>
+        <w:t xml:space="preserve">int choice </w:t>
+      </w:r>
+    </w:p>
+    <w:p>
+      <w:pPr>
+        <w:numPr>
+          <w:ilvl w:val="1"/>
+          <w:numId w:val="1"/>
+        </w:numPr>
+        <w:spacing w:before="100" w:beforeAutospacing="1" w:after="100" w:afterAutospacing="1"/>
+      </w:pPr>
+      <w:r>
+        <w:t>It holds the value for the choice picked by the user</w:t>
+      </w:r>
+    </w:p>
+    <w:p>
+      <w:pPr>
+        <w:numPr>
+          <w:ilvl w:val="0"/>
+          <w:numId w:val="1"/>
+        </w:numPr>
+        <w:spacing w:before="100" w:beforeAutospacing="1" w:after="100" w:afterAutospacing="1"/>
+      </w:pPr>
+      <w:r>
+        <w:t xml:space="preserve">int size </w:t>
+      </w:r>
+    </w:p>
+    <w:p>
+      <w:pPr>
+        <w:numPr>
+          <w:ilvl w:val="1"/>
+          <w:numId w:val="1"/>
+        </w:numPr>
+        <w:spacing w:before="100" w:beforeAutospacing="1" w:after="100" w:afterAutospacing="1"/>
+        <w:rPr>
+          <w:b/>
+        </w:rPr>
+      </w:pPr>
+      <w:r>
+        <w:t>It holds the value for the pattern size picked by the user</w:t>
+      </w:r>
     </w:p>
     <w:p>
       <w:pPr>
@@ -323,127 +416,717 @@
     </w:p>
     <w:p>
       <w:pPr>
-        <w:tabs>
-          <w:tab w:val="left" w:pos="1440"/>
-        </w:tabs>
-        <w:rPr>
-          <w:b/>
-        </w:rPr>
-      </w:pPr>
-    </w:p>
-    <w:p>
-      <w:pPr>
-        <w:tabs>
-          <w:tab w:val="left" w:pos="1440"/>
-        </w:tabs>
-        <w:rPr>
-          <w:b/>
-        </w:rPr>
-      </w:pPr>
-    </w:p>
-    <w:p>
-      <w:pPr>
-        <w:tabs>
-          <w:tab w:val="left" w:pos="1440"/>
-        </w:tabs>
-        <w:rPr>
-          <w:b/>
-        </w:rPr>
-      </w:pPr>
-    </w:p>
-    <w:p>
-      <w:pPr>
-        <w:tabs>
-          <w:tab w:val="left" w:pos="1440"/>
-        </w:tabs>
-        <w:rPr>
-          <w:b/>
-        </w:rPr>
-      </w:pPr>
-    </w:p>
-    <w:p>
-      <w:pPr>
-        <w:tabs>
-          <w:tab w:val="left" w:pos="1440"/>
-        </w:tabs>
-        <w:rPr>
-          <w:b/>
-        </w:rPr>
-      </w:pPr>
-    </w:p>
-    <w:p>
-      <w:pPr>
-        <w:tabs>
-          <w:tab w:val="left" w:pos="1440"/>
-        </w:tabs>
-        <w:rPr>
-          <w:b/>
-        </w:rPr>
-      </w:pPr>
-    </w:p>
-    <w:p>
-      <w:pPr>
-        <w:tabs>
-          <w:tab w:val="left" w:pos="1440"/>
-        </w:tabs>
-        <w:rPr>
-          <w:b/>
-        </w:rPr>
-      </w:pPr>
-    </w:p>
-    <w:p>
-      <w:pPr>
-        <w:tabs>
-          <w:tab w:val="left" w:pos="1440"/>
-        </w:tabs>
-        <w:rPr>
-          <w:b/>
-        </w:rPr>
-      </w:pPr>
-    </w:p>
-    <w:p>
-      <w:pPr>
-        <w:tabs>
-          <w:tab w:val="left" w:pos="1440"/>
-        </w:tabs>
-        <w:rPr>
-          <w:b/>
-        </w:rPr>
-      </w:pPr>
-    </w:p>
-    <w:p>
-      <w:pPr>
-        <w:tabs>
-          <w:tab w:val="left" w:pos="1440"/>
-        </w:tabs>
-        <w:rPr>
-          <w:b/>
-        </w:rPr>
-      </w:pPr>
-    </w:p>
-    <w:p>
-      <w:pPr>
-        <w:tabs>
-          <w:tab w:val="left" w:pos="1440"/>
-        </w:tabs>
-        <w:rPr>
-          <w:b/>
-        </w:rPr>
-      </w:pPr>
-    </w:p>
-    <w:p>
-      <w:pPr>
-        <w:tabs>
-          <w:tab w:val="left" w:pos="1440"/>
-        </w:tabs>
-        <w:rPr>
-          <w:b/>
-        </w:rPr>
-      </w:pPr>
+        <w:numPr>
+          <w:ilvl w:val="0"/>
+          <w:numId w:val="2"/>
+        </w:numPr>
+        <w:spacing w:before="100" w:beforeAutospacing="1" w:after="100" w:afterAutospacing="1" w:line="276" w:lineRule="auto"/>
+      </w:pPr>
+      <w:r>
+        <w:t>Main</w:t>
+      </w:r>
+    </w:p>
+    <w:p>
+      <w:pPr>
+        <w:numPr>
+          <w:ilvl w:val="1"/>
+          <w:numId w:val="2"/>
+        </w:numPr>
+        <w:spacing w:before="100" w:beforeAutospacing="1" w:after="100" w:afterAutospacing="1" w:line="276" w:lineRule="auto"/>
+      </w:pPr>
+      <w:r>
+        <w:t>Int Main (</w:t>
+      </w:r>
+      <w:proofErr w:type="gramStart"/>
+      <w:r>
+        <w:t>);</w:t>
+      </w:r>
+      <w:proofErr w:type="gramEnd"/>
+    </w:p>
+    <w:p>
+      <w:pPr>
+        <w:numPr>
+          <w:ilvl w:val="1"/>
+          <w:numId w:val="2"/>
+        </w:numPr>
+        <w:spacing w:before="100" w:beforeAutospacing="1" w:after="100" w:afterAutospacing="1" w:line="276" w:lineRule="auto"/>
+      </w:pPr>
+      <w:r>
+        <w:t>Call the other functions in the program</w:t>
+      </w:r>
+      <w:r>
+        <w:t>s</w:t>
+      </w:r>
+    </w:p>
+    <w:p>
+      <w:pPr>
+        <w:numPr>
+          <w:ilvl w:val="0"/>
+          <w:numId w:val="2"/>
+        </w:numPr>
+        <w:spacing w:before="100" w:beforeAutospacing="1" w:after="100" w:afterAutospacing="1" w:line="276" w:lineRule="auto"/>
+      </w:pPr>
+      <w:r>
+        <w:t xml:space="preserve">Welcome </w:t>
+      </w:r>
+    </w:p>
+    <w:p>
+      <w:pPr>
+        <w:numPr>
+          <w:ilvl w:val="1"/>
+          <w:numId w:val="2"/>
+        </w:numPr>
+        <w:spacing w:before="100" w:beforeAutospacing="1" w:after="100" w:afterAutospacing="1" w:line="276" w:lineRule="auto"/>
+      </w:pPr>
+      <w:r>
+        <w:t>void Welcome (</w:t>
+      </w:r>
+      <w:proofErr w:type="gramStart"/>
+      <w:r>
+        <w:t>);</w:t>
+      </w:r>
+      <w:proofErr w:type="gramEnd"/>
+    </w:p>
+    <w:p>
+      <w:pPr>
+        <w:numPr>
+          <w:ilvl w:val="1"/>
+          <w:numId w:val="2"/>
+        </w:numPr>
+        <w:spacing w:before="100" w:beforeAutospacing="1" w:after="100" w:afterAutospacing="1" w:line="276" w:lineRule="auto"/>
+      </w:pPr>
+      <w:r>
+        <w:t>It just prints a welcome statement telling the user about the program and its purpose and how to use it</w:t>
+      </w:r>
+    </w:p>
+    <w:p>
+      <w:pPr>
+        <w:numPr>
+          <w:ilvl w:val="1"/>
+          <w:numId w:val="2"/>
+        </w:numPr>
+        <w:spacing w:before="100" w:beforeAutospacing="1" w:after="100" w:afterAutospacing="1" w:line="276" w:lineRule="auto"/>
+      </w:pPr>
+      <w:r>
+        <w:t>Doesn’t return or take any value</w:t>
+      </w:r>
+    </w:p>
+    <w:p>
+      <w:pPr>
+        <w:numPr>
+          <w:ilvl w:val="0"/>
+          <w:numId w:val="2"/>
+        </w:numPr>
+        <w:spacing w:before="100" w:beforeAutospacing="1" w:after="100" w:afterAutospacing="1" w:line="276" w:lineRule="auto"/>
+      </w:pPr>
+      <w:proofErr w:type="spellStart"/>
+      <w:r>
+        <w:t>Main_Menu</w:t>
+      </w:r>
+      <w:proofErr w:type="spellEnd"/>
+      <w:r>
+        <w:t xml:space="preserve"> </w:t>
+      </w:r>
+    </w:p>
+    <w:p>
+      <w:pPr>
+        <w:numPr>
+          <w:ilvl w:val="1"/>
+          <w:numId w:val="2"/>
+        </w:numPr>
+        <w:spacing w:before="100" w:beforeAutospacing="1" w:after="100" w:afterAutospacing="1" w:line="276" w:lineRule="auto"/>
+      </w:pPr>
+      <w:r>
+        <w:t xml:space="preserve">void </w:t>
+      </w:r>
+      <w:proofErr w:type="spellStart"/>
+      <w:r>
+        <w:t>Main_Menu</w:t>
+      </w:r>
+      <w:proofErr w:type="spellEnd"/>
+      <w:r>
+        <w:t xml:space="preserve"> (</w:t>
+      </w:r>
+      <w:proofErr w:type="gramStart"/>
+      <w:r>
+        <w:t>);</w:t>
+      </w:r>
+      <w:proofErr w:type="gramEnd"/>
+    </w:p>
+    <w:p>
+      <w:pPr>
+        <w:numPr>
+          <w:ilvl w:val="1"/>
+          <w:numId w:val="2"/>
+        </w:numPr>
+        <w:spacing w:before="100" w:beforeAutospacing="1" w:after="100" w:afterAutospacing="1" w:line="276" w:lineRule="auto"/>
+      </w:pPr>
+      <w:r>
+        <w:t xml:space="preserve">It prints the </w:t>
+      </w:r>
+      <w:proofErr w:type="spellStart"/>
+      <w:r>
+        <w:t>Main_Menu</w:t>
+      </w:r>
+      <w:proofErr w:type="spellEnd"/>
+      <w:r>
+        <w:t>, letting the user see the options.</w:t>
+      </w:r>
+    </w:p>
+    <w:p>
+      <w:pPr>
+        <w:numPr>
+          <w:ilvl w:val="1"/>
+          <w:numId w:val="2"/>
+        </w:numPr>
+        <w:spacing w:before="100" w:beforeAutospacing="1" w:after="100" w:afterAutospacing="1" w:line="276" w:lineRule="auto"/>
+      </w:pPr>
+      <w:r>
+        <w:t>Doesn’t return or take any value</w:t>
+      </w:r>
+    </w:p>
+    <w:p>
+      <w:pPr>
+        <w:numPr>
+          <w:ilvl w:val="0"/>
+          <w:numId w:val="2"/>
+        </w:numPr>
+        <w:spacing w:before="100" w:beforeAutospacing="1" w:after="100" w:afterAutospacing="1" w:line="276" w:lineRule="auto"/>
+      </w:pPr>
+      <w:proofErr w:type="spellStart"/>
+      <w:r>
+        <w:lastRenderedPageBreak/>
+        <w:t>Pick_Pattern</w:t>
+      </w:r>
+      <w:proofErr w:type="spellEnd"/>
+      <w:r>
+        <w:t xml:space="preserve"> </w:t>
+      </w:r>
+    </w:p>
+    <w:p>
+      <w:pPr>
+        <w:numPr>
+          <w:ilvl w:val="1"/>
+          <w:numId w:val="2"/>
+        </w:numPr>
+        <w:spacing w:before="100" w:beforeAutospacing="1" w:after="100" w:afterAutospacing="1" w:line="276" w:lineRule="auto"/>
+      </w:pPr>
+      <w:r>
+        <w:t xml:space="preserve">void </w:t>
+      </w:r>
+      <w:proofErr w:type="spellStart"/>
+      <w:r>
+        <w:t>Pick_Pattern</w:t>
+      </w:r>
+      <w:proofErr w:type="spellEnd"/>
+      <w:r>
+        <w:t xml:space="preserve"> (option choice</w:t>
+      </w:r>
+      <w:proofErr w:type="gramStart"/>
+      <w:r>
+        <w:t>);</w:t>
+      </w:r>
+      <w:proofErr w:type="gramEnd"/>
+    </w:p>
+    <w:p>
+      <w:pPr>
+        <w:numPr>
+          <w:ilvl w:val="1"/>
+          <w:numId w:val="2"/>
+        </w:numPr>
+        <w:spacing w:before="100" w:beforeAutospacing="1" w:after="100" w:afterAutospacing="1" w:line="276" w:lineRule="auto"/>
+      </w:pPr>
+      <w:r>
+        <w:t xml:space="preserve">Function </w:t>
+      </w:r>
+    </w:p>
+    <w:p>
+      <w:pPr>
+        <w:numPr>
+          <w:ilvl w:val="2"/>
+          <w:numId w:val="2"/>
+        </w:numPr>
+        <w:spacing w:before="100" w:beforeAutospacing="1" w:after="100" w:afterAutospacing="1" w:line="276" w:lineRule="auto"/>
+      </w:pPr>
+      <w:r>
+        <w:t xml:space="preserve">Calls the </w:t>
+      </w:r>
+      <w:proofErr w:type="spellStart"/>
+      <w:r>
+        <w:t>Get_Size</w:t>
+      </w:r>
+      <w:proofErr w:type="spellEnd"/>
+      <w:r>
+        <w:t xml:space="preserve"> function</w:t>
+      </w:r>
+    </w:p>
+    <w:p>
+      <w:pPr>
+        <w:numPr>
+          <w:ilvl w:val="2"/>
+          <w:numId w:val="2"/>
+        </w:numPr>
+        <w:spacing w:before="100" w:beforeAutospacing="1" w:after="100" w:afterAutospacing="1" w:line="276" w:lineRule="auto"/>
+      </w:pPr>
+      <w:r>
+        <w:t xml:space="preserve">Calls the </w:t>
+      </w:r>
+      <w:proofErr w:type="spellStart"/>
+      <w:r>
+        <w:t>Get_Choice</w:t>
+      </w:r>
+      <w:proofErr w:type="spellEnd"/>
+      <w:r>
+        <w:t xml:space="preserve"> function</w:t>
+      </w:r>
+    </w:p>
+    <w:p>
+      <w:pPr>
+        <w:numPr>
+          <w:ilvl w:val="2"/>
+          <w:numId w:val="2"/>
+        </w:numPr>
+        <w:spacing w:before="100" w:beforeAutospacing="1" w:after="100" w:afterAutospacing="1" w:line="276" w:lineRule="auto"/>
+      </w:pPr>
+      <w:r>
+        <w:t>It uses the choice variable to determine which pattern will be executed</w:t>
+      </w:r>
+    </w:p>
+    <w:p>
+      <w:pPr>
+        <w:numPr>
+          <w:ilvl w:val="1"/>
+          <w:numId w:val="2"/>
+        </w:numPr>
+        <w:spacing w:before="100" w:beforeAutospacing="1" w:after="100" w:afterAutospacing="1" w:line="276" w:lineRule="auto"/>
+      </w:pPr>
+      <w:r>
+        <w:t>It comprises of switch statements</w:t>
+      </w:r>
+    </w:p>
+    <w:p>
+      <w:pPr>
+        <w:numPr>
+          <w:ilvl w:val="1"/>
+          <w:numId w:val="2"/>
+        </w:numPr>
+        <w:spacing w:before="100" w:beforeAutospacing="1" w:after="100" w:afterAutospacing="1" w:line="276" w:lineRule="auto"/>
+      </w:pPr>
+      <w:r>
+        <w:t>It takes the value from the option variable “choice”</w:t>
+      </w:r>
+    </w:p>
+    <w:p>
+      <w:pPr>
+        <w:numPr>
+          <w:ilvl w:val="1"/>
+          <w:numId w:val="2"/>
+        </w:numPr>
+        <w:spacing w:before="100" w:beforeAutospacing="1" w:after="100" w:afterAutospacing="1" w:line="276" w:lineRule="auto"/>
+      </w:pPr>
+      <w:r>
+        <w:t>It doesn’t return any value</w:t>
+      </w:r>
+    </w:p>
+    <w:p>
+      <w:pPr>
+        <w:numPr>
+          <w:ilvl w:val="0"/>
+          <w:numId w:val="2"/>
+        </w:numPr>
+        <w:spacing w:before="100" w:beforeAutospacing="1" w:after="100" w:afterAutospacing="1" w:line="276" w:lineRule="auto"/>
+      </w:pPr>
+      <w:proofErr w:type="spellStart"/>
+      <w:r>
+        <w:t>Get_Size</w:t>
+      </w:r>
+      <w:proofErr w:type="spellEnd"/>
+      <w:r>
+        <w:t xml:space="preserve"> </w:t>
+      </w:r>
+    </w:p>
+    <w:p>
+      <w:pPr>
+        <w:numPr>
+          <w:ilvl w:val="1"/>
+          <w:numId w:val="2"/>
+        </w:numPr>
+        <w:spacing w:before="100" w:beforeAutospacing="1" w:after="100" w:afterAutospacing="1" w:line="276" w:lineRule="auto"/>
+      </w:pPr>
+      <w:r>
+        <w:t xml:space="preserve">int </w:t>
+      </w:r>
+      <w:proofErr w:type="spellStart"/>
+      <w:r>
+        <w:t>Get_Size</w:t>
+      </w:r>
+      <w:proofErr w:type="spellEnd"/>
+      <w:r>
+        <w:t xml:space="preserve"> (int size</w:t>
+      </w:r>
+      <w:proofErr w:type="gramStart"/>
+      <w:r>
+        <w:t>);</w:t>
+      </w:r>
+      <w:proofErr w:type="gramEnd"/>
+    </w:p>
+    <w:p>
+      <w:pPr>
+        <w:numPr>
+          <w:ilvl w:val="1"/>
+          <w:numId w:val="2"/>
+        </w:numPr>
+        <w:spacing w:before="100" w:beforeAutospacing="1" w:after="100" w:afterAutospacing="1" w:line="276" w:lineRule="auto"/>
+      </w:pPr>
+      <w:r>
+        <w:t>It receives the size from the user and validates the input, repeating until the input is compatible</w:t>
+      </w:r>
+    </w:p>
+    <w:p>
+      <w:pPr>
+        <w:numPr>
+          <w:ilvl w:val="1"/>
+          <w:numId w:val="2"/>
+        </w:numPr>
+        <w:spacing w:before="100" w:beforeAutospacing="1" w:after="100" w:afterAutospacing="1" w:line="276" w:lineRule="auto"/>
+      </w:pPr>
+      <w:r>
+        <w:t>It doesn’t take any value</w:t>
+      </w:r>
+    </w:p>
+    <w:p>
+      <w:pPr>
+        <w:numPr>
+          <w:ilvl w:val="1"/>
+          <w:numId w:val="2"/>
+        </w:numPr>
+        <w:spacing w:before="100" w:beforeAutospacing="1" w:after="100" w:afterAutospacing="1" w:line="276" w:lineRule="auto"/>
+      </w:pPr>
+      <w:r>
+        <w:t>It returns a value in the integer variable “size”</w:t>
+      </w:r>
+    </w:p>
+    <w:p>
+      <w:pPr>
+        <w:numPr>
+          <w:ilvl w:val="0"/>
+          <w:numId w:val="2"/>
+        </w:numPr>
+        <w:spacing w:before="100" w:beforeAutospacing="1" w:after="100" w:afterAutospacing="1" w:line="276" w:lineRule="auto"/>
+      </w:pPr>
+      <w:proofErr w:type="spellStart"/>
+      <w:r>
+        <w:t>Get_Choice</w:t>
+      </w:r>
+      <w:proofErr w:type="spellEnd"/>
+      <w:r>
+        <w:t xml:space="preserve"> </w:t>
+      </w:r>
+    </w:p>
+    <w:p>
+      <w:pPr>
+        <w:numPr>
+          <w:ilvl w:val="1"/>
+          <w:numId w:val="2"/>
+        </w:numPr>
+        <w:spacing w:before="100" w:beforeAutospacing="1" w:after="100" w:afterAutospacing="1" w:line="276" w:lineRule="auto"/>
+      </w:pPr>
+      <w:r>
+        <w:t xml:space="preserve">option </w:t>
+      </w:r>
+      <w:proofErr w:type="spellStart"/>
+      <w:r>
+        <w:t>Get_Choice</w:t>
+      </w:r>
+      <w:proofErr w:type="spellEnd"/>
+      <w:r>
+        <w:t xml:space="preserve"> (option choice</w:t>
+      </w:r>
+      <w:proofErr w:type="gramStart"/>
+      <w:r>
+        <w:t>);</w:t>
+      </w:r>
+      <w:proofErr w:type="gramEnd"/>
+    </w:p>
+    <w:p>
+      <w:pPr>
+        <w:numPr>
+          <w:ilvl w:val="1"/>
+          <w:numId w:val="2"/>
+        </w:numPr>
+        <w:spacing w:before="100" w:beforeAutospacing="1" w:after="100" w:afterAutospacing="1" w:line="276" w:lineRule="auto"/>
+      </w:pPr>
+      <w:r>
+        <w:t>It receives the choice from the user and validates the input for errors</w:t>
+      </w:r>
+    </w:p>
+    <w:p>
+      <w:pPr>
+        <w:numPr>
+          <w:ilvl w:val="1"/>
+          <w:numId w:val="2"/>
+        </w:numPr>
+        <w:spacing w:before="100" w:beforeAutospacing="1" w:after="100" w:afterAutospacing="1" w:line="276" w:lineRule="auto"/>
+      </w:pPr>
+      <w:r>
+        <w:t>It doesn’t take any value</w:t>
+      </w:r>
+    </w:p>
+    <w:p>
+      <w:pPr>
+        <w:numPr>
+          <w:ilvl w:val="1"/>
+          <w:numId w:val="2"/>
+        </w:numPr>
+        <w:spacing w:before="100" w:beforeAutospacing="1" w:after="100" w:afterAutospacing="1" w:line="276" w:lineRule="auto"/>
+      </w:pPr>
+      <w:r>
+        <w:t>It returns a value in the option variable “choice”</w:t>
+      </w:r>
+    </w:p>
+    <w:p>
+      <w:pPr>
+        <w:numPr>
+          <w:ilvl w:val="0"/>
+          <w:numId w:val="2"/>
+        </w:numPr>
+        <w:spacing w:before="100" w:beforeAutospacing="1" w:after="100" w:afterAutospacing="1" w:line="276" w:lineRule="auto"/>
+      </w:pPr>
+      <w:r>
+        <w:t xml:space="preserve">Pattern_1 </w:t>
+      </w:r>
+    </w:p>
+    <w:p>
+      <w:pPr>
+        <w:numPr>
+          <w:ilvl w:val="1"/>
+          <w:numId w:val="2"/>
+        </w:numPr>
+        <w:spacing w:before="100" w:beforeAutospacing="1" w:after="100" w:afterAutospacing="1" w:line="276" w:lineRule="auto"/>
+      </w:pPr>
+      <w:r>
+        <w:t>void Pattern_1 (int size)</w:t>
+      </w:r>
+    </w:p>
+    <w:p>
+      <w:pPr>
+        <w:numPr>
+          <w:ilvl w:val="1"/>
+          <w:numId w:val="2"/>
+        </w:numPr>
+        <w:spacing w:before="100" w:beforeAutospacing="1" w:after="100" w:afterAutospacing="1" w:line="276" w:lineRule="auto"/>
+      </w:pPr>
+      <w:r>
+        <w:t>It prints pattern 1</w:t>
+      </w:r>
+    </w:p>
+    <w:p>
+      <w:pPr>
+        <w:numPr>
+          <w:ilvl w:val="1"/>
+          <w:numId w:val="2"/>
+        </w:numPr>
+        <w:spacing w:before="100" w:beforeAutospacing="1" w:after="100" w:afterAutospacing="1" w:line="276" w:lineRule="auto"/>
+      </w:pPr>
+      <w:r>
+        <w:t>Takes the integer variable “size”</w:t>
+      </w:r>
+    </w:p>
+    <w:p>
+      <w:pPr>
+        <w:numPr>
+          <w:ilvl w:val="1"/>
+          <w:numId w:val="2"/>
+        </w:numPr>
+        <w:spacing w:before="100" w:beforeAutospacing="1" w:after="100" w:afterAutospacing="1" w:line="276" w:lineRule="auto"/>
+      </w:pPr>
+      <w:r>
+        <w:t>It doesn’t return any value</w:t>
+      </w:r>
+    </w:p>
+    <w:p>
+      <w:pPr>
+        <w:numPr>
+          <w:ilvl w:val="0"/>
+          <w:numId w:val="2"/>
+        </w:numPr>
+        <w:spacing w:before="100" w:beforeAutospacing="1" w:after="100" w:afterAutospacing="1" w:line="276" w:lineRule="auto"/>
+      </w:pPr>
+      <w:r>
+        <w:t xml:space="preserve">Pattern_2 </w:t>
+      </w:r>
+    </w:p>
+    <w:p>
+      <w:pPr>
+        <w:numPr>
+          <w:ilvl w:val="1"/>
+          <w:numId w:val="2"/>
+        </w:numPr>
+        <w:spacing w:before="100" w:beforeAutospacing="1" w:after="100" w:afterAutospacing="1" w:line="276" w:lineRule="auto"/>
+      </w:pPr>
+      <w:r>
+        <w:t>void Pattern_2 (int size)</w:t>
+      </w:r>
+    </w:p>
+    <w:p>
+      <w:pPr>
+        <w:numPr>
+          <w:ilvl w:val="1"/>
+          <w:numId w:val="2"/>
+        </w:numPr>
+        <w:spacing w:before="100" w:beforeAutospacing="1" w:after="100" w:afterAutospacing="1" w:line="276" w:lineRule="auto"/>
+      </w:pPr>
+      <w:r>
+        <w:t>It prints pattern 2</w:t>
+      </w:r>
+    </w:p>
+    <w:p>
+      <w:pPr>
+        <w:numPr>
+          <w:ilvl w:val="1"/>
+          <w:numId w:val="2"/>
+        </w:numPr>
+        <w:spacing w:before="100" w:beforeAutospacing="1" w:after="100" w:afterAutospacing="1" w:line="276" w:lineRule="auto"/>
+      </w:pPr>
+      <w:r>
+        <w:t>Takes the integer variable “size”</w:t>
+      </w:r>
+    </w:p>
+    <w:p>
+      <w:pPr>
+        <w:numPr>
+          <w:ilvl w:val="1"/>
+          <w:numId w:val="2"/>
+        </w:numPr>
+        <w:spacing w:before="100" w:beforeAutospacing="1" w:after="100" w:afterAutospacing="1" w:line="276" w:lineRule="auto"/>
+      </w:pPr>
+      <w:r>
+        <w:t>It doesn’t return any value</w:t>
+      </w:r>
+    </w:p>
+    <w:p>
+      <w:pPr>
+        <w:numPr>
+          <w:ilvl w:val="0"/>
+          <w:numId w:val="2"/>
+        </w:numPr>
+        <w:spacing w:before="100" w:beforeAutospacing="1" w:after="100" w:afterAutospacing="1" w:line="276" w:lineRule="auto"/>
+      </w:pPr>
+      <w:r>
+        <w:t xml:space="preserve">Pattern_3 </w:t>
+      </w:r>
+    </w:p>
+    <w:p>
+      <w:pPr>
+        <w:numPr>
+          <w:ilvl w:val="1"/>
+          <w:numId w:val="2"/>
+        </w:numPr>
+        <w:spacing w:before="100" w:beforeAutospacing="1" w:after="100" w:afterAutospacing="1" w:line="276" w:lineRule="auto"/>
+      </w:pPr>
+      <w:r>
+        <w:t>void Pattern_3 (int size)</w:t>
+      </w:r>
+    </w:p>
+    <w:p>
+      <w:pPr>
+        <w:numPr>
+          <w:ilvl w:val="1"/>
+          <w:numId w:val="2"/>
+        </w:numPr>
+        <w:spacing w:before="100" w:beforeAutospacing="1" w:after="100" w:afterAutospacing="1" w:line="276" w:lineRule="auto"/>
+      </w:pPr>
+      <w:r>
+        <w:t>It prints pattern 3</w:t>
+      </w:r>
+    </w:p>
+    <w:p>
+      <w:pPr>
+        <w:numPr>
+          <w:ilvl w:val="1"/>
+          <w:numId w:val="2"/>
+        </w:numPr>
+        <w:spacing w:before="100" w:beforeAutospacing="1" w:after="100" w:afterAutospacing="1" w:line="276" w:lineRule="auto"/>
+      </w:pPr>
+      <w:r>
+        <w:t>Takes the integer variable “size”</w:t>
+      </w:r>
+    </w:p>
+    <w:p>
+      <w:pPr>
+        <w:numPr>
+          <w:ilvl w:val="1"/>
+          <w:numId w:val="2"/>
+        </w:numPr>
+        <w:spacing w:before="100" w:beforeAutospacing="1" w:after="100" w:afterAutospacing="1" w:line="276" w:lineRule="auto"/>
+      </w:pPr>
+      <w:r>
+        <w:t>It doesn’t return any value</w:t>
+      </w:r>
+    </w:p>
+    <w:p>
+      <w:pPr>
+        <w:numPr>
+          <w:ilvl w:val="0"/>
+          <w:numId w:val="2"/>
+        </w:numPr>
+        <w:spacing w:before="100" w:beforeAutospacing="1" w:after="100" w:afterAutospacing="1" w:line="276" w:lineRule="auto"/>
+      </w:pPr>
+      <w:r>
+        <w:t xml:space="preserve">Pattern_4 </w:t>
+      </w:r>
+    </w:p>
+    <w:p>
+      <w:pPr>
+        <w:numPr>
+          <w:ilvl w:val="1"/>
+          <w:numId w:val="2"/>
+        </w:numPr>
+        <w:spacing w:before="100" w:beforeAutospacing="1" w:after="100" w:afterAutospacing="1" w:line="276" w:lineRule="auto"/>
+      </w:pPr>
+      <w:r>
+        <w:t>void Pattern_4 (int size)</w:t>
+      </w:r>
+    </w:p>
+    <w:p>
+      <w:pPr>
+        <w:numPr>
+          <w:ilvl w:val="1"/>
+          <w:numId w:val="2"/>
+        </w:numPr>
+        <w:spacing w:before="100" w:beforeAutospacing="1" w:after="100" w:afterAutospacing="1" w:line="276" w:lineRule="auto"/>
+      </w:pPr>
+      <w:r>
+        <w:t>It prints pattern 4</w:t>
+      </w:r>
+    </w:p>
+    <w:p>
+      <w:pPr>
+        <w:numPr>
+          <w:ilvl w:val="1"/>
+          <w:numId w:val="2"/>
+        </w:numPr>
+        <w:spacing w:before="100" w:beforeAutospacing="1" w:after="100" w:afterAutospacing="1" w:line="276" w:lineRule="auto"/>
+      </w:pPr>
+      <w:r>
+        <w:t>Takes the integer variable “size”</w:t>
+      </w:r>
+    </w:p>
+    <w:p>
+      <w:pPr>
+        <w:numPr>
+          <w:ilvl w:val="1"/>
+          <w:numId w:val="2"/>
+        </w:numPr>
+        <w:spacing w:before="100" w:beforeAutospacing="1" w:after="100" w:afterAutospacing="1" w:line="276" w:lineRule="auto"/>
+      </w:pPr>
+      <w:r>
+        <w:t>It doesn’t return any value</w:t>
+      </w:r>
     </w:p>
     <w:sectPr>
       <w:pgSz w:w="12240" w:h="15840"/>
-      <w:pgMar w:top="900" w:right="720" w:bottom="1080" w:left="1080" w:header="720" w:footer="720" w:gutter="0"/>
+      <w:pgMar w:top="720" w:right="720" w:bottom="720" w:left="720" w:header="720" w:footer="720" w:gutter="0"/>
       <w:cols w:space="720"/>
       <w:docGrid w:linePitch="360"/>
     </w:sectPr>
@@ -451,8 +1134,317 @@
 </w:document>
 </file>
 
+<file path=word/numbering.xml><?xml version="1.0" encoding="utf-8"?>
+<w:numbering xmlns:wpc="http://schemas.microsoft.com/office/word/2010/wordprocessingCanvas" xmlns:cx="http://schemas.microsoft.com/office/drawing/2014/chartex" xmlns:cx1="http://schemas.microsoft.com/office/drawing/2015/9/8/chartex" xmlns:cx2="http://schemas.microsoft.com/office/drawing/2015/10/21/chartex" xmlns:cx3="http://schemas.microsoft.com/office/drawing/2016/5/9/chartex" xmlns:cx4="http://schemas.microsoft.com/office/drawing/2016/5/10/chartex" xmlns:cx5="http://schemas.microsoft.com/office/drawing/2016/5/11/chartex" xmlns:cx6="http://schemas.microsoft.com/office/drawing/2016/5/12/chartex" xmlns:cx7="http://schemas.microsoft.com/office/drawing/2016/5/13/chartex" xmlns:cx8="http://schemas.microsoft.com/office/drawing/2016/5/14/chartex" xmlns:mc="http://schemas.openxmlformats.org/markup-compatibility/2006" xmlns:aink="http://schemas.microsoft.com/office/drawing/2016/ink" xmlns:am3d="http://schemas.microsoft.com/office/drawing/2017/model3d" xmlns:o="urn:schemas-microsoft-com:office:office" xmlns:oel="http://schemas.microsoft.com/office/2019/extlst" xmlns:r="http://schemas.openxmlformats.org/officeDocument/2006/relationships" xmlns:m="http://schemas.openxmlformats.org/officeDocument/2006/math" xmlns:v="urn:schemas-microsoft-com:vml" xmlns:wp14="http://schemas.microsoft.com/office/word/2010/wordprocessingDrawing" xmlns:wp="http://schemas.openxmlformats.org/drawingml/2006/wordprocessingDrawing" xmlns:w10="urn:schemas-microsoft-com:office:word" xmlns:w="http://schemas.openxmlformats.org/wordprocessingml/2006/main" xmlns:w14="http://schemas.microsoft.com/office/word/2010/wordml" xmlns:w15="http://schemas.microsoft.com/office/word/2012/wordml" xmlns:w16cex="http://schemas.microsoft.com/office/word/2018/wordml/cex" xmlns:w16cid="http://schemas.microsoft.com/office/word/2016/wordml/cid" xmlns:w16="http://schemas.microsoft.com/office/word/2018/wordml" xmlns:w16sdtdh="http://schemas.microsoft.com/office/word/2020/wordml/sdtdatahash" xmlns:w16se="http://schemas.microsoft.com/office/word/2015/wordml/symex" xmlns:wpg="http://schemas.microsoft.com/office/word/2010/wordprocessingGroup" xmlns:wpi="http://schemas.microsoft.com/office/word/2010/wordprocessingInk" xmlns:wne="http://schemas.microsoft.com/office/word/2006/wordml" xmlns:wps="http://schemas.microsoft.com/office/word/2010/wordprocessingShape" mc:Ignorable="w14 w15 w16se w16cid w16 w16cex w16sdtdh wp14">
+  <w:abstractNum w:abstractNumId="0" w15:restartNumberingAfterBreak="0">
+    <w:nsid w:val="0C5C6195"/>
+    <w:multiLevelType w:val="multilevel"/>
+    <w:tmpl w:val="BD0C2340"/>
+    <w:lvl w:ilvl="0">
+      <w:start w:val="1"/>
+      <w:numFmt w:val="bullet"/>
+      <w:lvlText w:val=""/>
+      <w:lvlJc w:val="left"/>
+      <w:pPr>
+        <w:tabs>
+          <w:tab w:val="num" w:pos="720"/>
+        </w:tabs>
+        <w:ind w:left="720" w:hanging="360"/>
+      </w:pPr>
+      <w:rPr>
+        <w:rFonts w:ascii="Symbol" w:hAnsi="Symbol" w:hint="default"/>
+        <w:sz w:val="20"/>
+      </w:rPr>
+    </w:lvl>
+    <w:lvl w:ilvl="1">
+      <w:start w:val="1"/>
+      <w:numFmt w:val="bullet"/>
+      <w:lvlText w:val="o"/>
+      <w:lvlJc w:val="left"/>
+      <w:pPr>
+        <w:tabs>
+          <w:tab w:val="num" w:pos="1440"/>
+        </w:tabs>
+        <w:ind w:left="1440" w:hanging="360"/>
+      </w:pPr>
+      <w:rPr>
+        <w:rFonts w:ascii="Courier New" w:hAnsi="Courier New" w:hint="default"/>
+        <w:sz w:val="20"/>
+      </w:rPr>
+    </w:lvl>
+    <w:lvl w:ilvl="2">
+      <w:start w:val="1"/>
+      <w:numFmt w:val="bullet"/>
+      <w:lvlText w:val=""/>
+      <w:lvlJc w:val="left"/>
+      <w:pPr>
+        <w:tabs>
+          <w:tab w:val="num" w:pos="2160"/>
+        </w:tabs>
+        <w:ind w:left="2160" w:hanging="360"/>
+      </w:pPr>
+      <w:rPr>
+        <w:rFonts w:ascii="Wingdings" w:hAnsi="Wingdings" w:hint="default"/>
+        <w:sz w:val="20"/>
+      </w:rPr>
+    </w:lvl>
+    <w:lvl w:ilvl="3" w:tentative="1">
+      <w:start w:val="1"/>
+      <w:numFmt w:val="bullet"/>
+      <w:lvlText w:val=""/>
+      <w:lvlJc w:val="left"/>
+      <w:pPr>
+        <w:tabs>
+          <w:tab w:val="num" w:pos="2880"/>
+        </w:tabs>
+        <w:ind w:left="2880" w:hanging="360"/>
+      </w:pPr>
+      <w:rPr>
+        <w:rFonts w:ascii="Wingdings" w:hAnsi="Wingdings" w:hint="default"/>
+        <w:sz w:val="20"/>
+      </w:rPr>
+    </w:lvl>
+    <w:lvl w:ilvl="4" w:tentative="1">
+      <w:start w:val="1"/>
+      <w:numFmt w:val="bullet"/>
+      <w:lvlText w:val=""/>
+      <w:lvlJc w:val="left"/>
+      <w:pPr>
+        <w:tabs>
+          <w:tab w:val="num" w:pos="3600"/>
+        </w:tabs>
+        <w:ind w:left="3600" w:hanging="360"/>
+      </w:pPr>
+      <w:rPr>
+        <w:rFonts w:ascii="Wingdings" w:hAnsi="Wingdings" w:hint="default"/>
+        <w:sz w:val="20"/>
+      </w:rPr>
+    </w:lvl>
+    <w:lvl w:ilvl="5" w:tentative="1">
+      <w:start w:val="1"/>
+      <w:numFmt w:val="bullet"/>
+      <w:lvlText w:val=""/>
+      <w:lvlJc w:val="left"/>
+      <w:pPr>
+        <w:tabs>
+          <w:tab w:val="num" w:pos="4320"/>
+        </w:tabs>
+        <w:ind w:left="4320" w:hanging="360"/>
+      </w:pPr>
+      <w:rPr>
+        <w:rFonts w:ascii="Wingdings" w:hAnsi="Wingdings" w:hint="default"/>
+        <w:sz w:val="20"/>
+      </w:rPr>
+    </w:lvl>
+    <w:lvl w:ilvl="6" w:tentative="1">
+      <w:start w:val="1"/>
+      <w:numFmt w:val="bullet"/>
+      <w:lvlText w:val=""/>
+      <w:lvlJc w:val="left"/>
+      <w:pPr>
+        <w:tabs>
+          <w:tab w:val="num" w:pos="5040"/>
+        </w:tabs>
+        <w:ind w:left="5040" w:hanging="360"/>
+      </w:pPr>
+      <w:rPr>
+        <w:rFonts w:ascii="Wingdings" w:hAnsi="Wingdings" w:hint="default"/>
+        <w:sz w:val="20"/>
+      </w:rPr>
+    </w:lvl>
+    <w:lvl w:ilvl="7" w:tentative="1">
+      <w:start w:val="1"/>
+      <w:numFmt w:val="bullet"/>
+      <w:lvlText w:val=""/>
+      <w:lvlJc w:val="left"/>
+      <w:pPr>
+        <w:tabs>
+          <w:tab w:val="num" w:pos="5760"/>
+        </w:tabs>
+        <w:ind w:left="5760" w:hanging="360"/>
+      </w:pPr>
+      <w:rPr>
+        <w:rFonts w:ascii="Wingdings" w:hAnsi="Wingdings" w:hint="default"/>
+        <w:sz w:val="20"/>
+      </w:rPr>
+    </w:lvl>
+    <w:lvl w:ilvl="8" w:tentative="1">
+      <w:start w:val="1"/>
+      <w:numFmt w:val="bullet"/>
+      <w:lvlText w:val=""/>
+      <w:lvlJc w:val="left"/>
+      <w:pPr>
+        <w:tabs>
+          <w:tab w:val="num" w:pos="6480"/>
+        </w:tabs>
+        <w:ind w:left="6480" w:hanging="360"/>
+      </w:pPr>
+      <w:rPr>
+        <w:rFonts w:ascii="Wingdings" w:hAnsi="Wingdings" w:hint="default"/>
+        <w:sz w:val="20"/>
+      </w:rPr>
+    </w:lvl>
+  </w:abstractNum>
+  <w:abstractNum w:abstractNumId="1" w15:restartNumberingAfterBreak="0">
+    <w:nsid w:val="13683316"/>
+    <w:multiLevelType w:val="multilevel"/>
+    <w:tmpl w:val="0248E8FE"/>
+    <w:lvl w:ilvl="0">
+      <w:start w:val="1"/>
+      <w:numFmt w:val="bullet"/>
+      <w:lvlText w:val=""/>
+      <w:lvlJc w:val="left"/>
+      <w:pPr>
+        <w:tabs>
+          <w:tab w:val="num" w:pos="720"/>
+        </w:tabs>
+        <w:ind w:left="720" w:hanging="360"/>
+      </w:pPr>
+      <w:rPr>
+        <w:rFonts w:ascii="Symbol" w:hAnsi="Symbol" w:hint="default"/>
+        <w:sz w:val="20"/>
+      </w:rPr>
+    </w:lvl>
+    <w:lvl w:ilvl="1">
+      <w:start w:val="1"/>
+      <w:numFmt w:val="bullet"/>
+      <w:lvlText w:val="o"/>
+      <w:lvlJc w:val="left"/>
+      <w:pPr>
+        <w:tabs>
+          <w:tab w:val="num" w:pos="1440"/>
+        </w:tabs>
+        <w:ind w:left="1440" w:hanging="360"/>
+      </w:pPr>
+      <w:rPr>
+        <w:rFonts w:ascii="Courier New" w:hAnsi="Courier New" w:hint="default"/>
+        <w:sz w:val="20"/>
+      </w:rPr>
+    </w:lvl>
+    <w:lvl w:ilvl="2" w:tentative="1">
+      <w:start w:val="1"/>
+      <w:numFmt w:val="bullet"/>
+      <w:lvlText w:val=""/>
+      <w:lvlJc w:val="left"/>
+      <w:pPr>
+        <w:tabs>
+          <w:tab w:val="num" w:pos="2160"/>
+        </w:tabs>
+        <w:ind w:left="2160" w:hanging="360"/>
+      </w:pPr>
+      <w:rPr>
+        <w:rFonts w:ascii="Wingdings" w:hAnsi="Wingdings" w:hint="default"/>
+        <w:sz w:val="20"/>
+      </w:rPr>
+    </w:lvl>
+    <w:lvl w:ilvl="3" w:tentative="1">
+      <w:start w:val="1"/>
+      <w:numFmt w:val="bullet"/>
+      <w:lvlText w:val=""/>
+      <w:lvlJc w:val="left"/>
+      <w:pPr>
+        <w:tabs>
+          <w:tab w:val="num" w:pos="2880"/>
+        </w:tabs>
+        <w:ind w:left="2880" w:hanging="360"/>
+      </w:pPr>
+      <w:rPr>
+        <w:rFonts w:ascii="Wingdings" w:hAnsi="Wingdings" w:hint="default"/>
+        <w:sz w:val="20"/>
+      </w:rPr>
+    </w:lvl>
+    <w:lvl w:ilvl="4" w:tentative="1">
+      <w:start w:val="1"/>
+      <w:numFmt w:val="bullet"/>
+      <w:lvlText w:val=""/>
+      <w:lvlJc w:val="left"/>
+      <w:pPr>
+        <w:tabs>
+          <w:tab w:val="num" w:pos="3600"/>
+        </w:tabs>
+        <w:ind w:left="3600" w:hanging="360"/>
+      </w:pPr>
+      <w:rPr>
+        <w:rFonts w:ascii="Wingdings" w:hAnsi="Wingdings" w:hint="default"/>
+        <w:sz w:val="20"/>
+      </w:rPr>
+    </w:lvl>
+    <w:lvl w:ilvl="5" w:tentative="1">
+      <w:start w:val="1"/>
+      <w:numFmt w:val="bullet"/>
+      <w:lvlText w:val=""/>
+      <w:lvlJc w:val="left"/>
+      <w:pPr>
+        <w:tabs>
+          <w:tab w:val="num" w:pos="4320"/>
+        </w:tabs>
+        <w:ind w:left="4320" w:hanging="360"/>
+      </w:pPr>
+      <w:rPr>
+        <w:rFonts w:ascii="Wingdings" w:hAnsi="Wingdings" w:hint="default"/>
+        <w:sz w:val="20"/>
+      </w:rPr>
+    </w:lvl>
+    <w:lvl w:ilvl="6" w:tentative="1">
+      <w:start w:val="1"/>
+      <w:numFmt w:val="bullet"/>
+      <w:lvlText w:val=""/>
+      <w:lvlJc w:val="left"/>
+      <w:pPr>
+        <w:tabs>
+          <w:tab w:val="num" w:pos="5040"/>
+        </w:tabs>
+        <w:ind w:left="5040" w:hanging="360"/>
+      </w:pPr>
+      <w:rPr>
+        <w:rFonts w:ascii="Wingdings" w:hAnsi="Wingdings" w:hint="default"/>
+        <w:sz w:val="20"/>
+      </w:rPr>
+    </w:lvl>
+    <w:lvl w:ilvl="7" w:tentative="1">
+      <w:start w:val="1"/>
+      <w:numFmt w:val="bullet"/>
+      <w:lvlText w:val=""/>
+      <w:lvlJc w:val="left"/>
+      <w:pPr>
+        <w:tabs>
+          <w:tab w:val="num" w:pos="5760"/>
+        </w:tabs>
+        <w:ind w:left="5760" w:hanging="360"/>
+      </w:pPr>
+      <w:rPr>
+        <w:rFonts w:ascii="Wingdings" w:hAnsi="Wingdings" w:hint="default"/>
+        <w:sz w:val="20"/>
+      </w:rPr>
+    </w:lvl>
+    <w:lvl w:ilvl="8" w:tentative="1">
+      <w:start w:val="1"/>
+      <w:numFmt w:val="bullet"/>
+      <w:lvlText w:val=""/>
+      <w:lvlJc w:val="left"/>
+      <w:pPr>
+        <w:tabs>
+          <w:tab w:val="num" w:pos="6480"/>
+        </w:tabs>
+        <w:ind w:left="6480" w:hanging="360"/>
+      </w:pPr>
+      <w:rPr>
+        <w:rFonts w:ascii="Wingdings" w:hAnsi="Wingdings" w:hint="default"/>
+        <w:sz w:val="20"/>
+      </w:rPr>
+    </w:lvl>
+  </w:abstractNum>
+  <w:num w:numId="1" w16cid:durableId="219904060">
+    <w:abstractNumId w:val="1"/>
+  </w:num>
+  <w:num w:numId="2" w16cid:durableId="1334645728">
+    <w:abstractNumId w:val="0"/>
+  </w:num>
+</w:numbering>
+</file>
+
 <file path=word/styles.xml><?xml version="1.0" encoding="utf-8"?>
-<w:styles xmlns:mc="http://schemas.openxmlformats.org/markup-compatibility/2006" xmlns:r="http://schemas.openxmlformats.org/officeDocument/2006/relationships" xmlns:w="http://schemas.openxmlformats.org/wordprocessingml/2006/main" xmlns:w14="http://schemas.microsoft.com/office/word/2010/wordml" xmlns:w15="http://schemas.microsoft.com/office/word/2012/wordml" xmlns:w16cid="http://schemas.microsoft.com/office/word/2016/wordml/cid" xmlns:w16se="http://schemas.microsoft.com/office/word/2015/wordml/symex" mc:Ignorable="w14 w15 w16se w16cid">
+<w:styles xmlns:mc="http://schemas.openxmlformats.org/markup-compatibility/2006" xmlns:r="http://schemas.openxmlformats.org/officeDocument/2006/relationships" xmlns:w="http://schemas.openxmlformats.org/wordprocessingml/2006/main" xmlns:w14="http://schemas.microsoft.com/office/word/2010/wordml" xmlns:w15="http://schemas.microsoft.com/office/word/2012/wordml" xmlns:w16cex="http://schemas.microsoft.com/office/word/2018/wordml/cex" xmlns:w16cid="http://schemas.microsoft.com/office/word/2016/wordml/cid" xmlns:w16="http://schemas.microsoft.com/office/word/2018/wordml" xmlns:w16sdtdh="http://schemas.microsoft.com/office/word/2020/wordml/sdtdatahash" xmlns:w16se="http://schemas.microsoft.com/office/word/2015/wordml/symex" mc:Ignorable="w14 w15 w16se w16cid w16 w16cex w16sdtdh">
   <w:docDefaults>
     <w:rPrDefault>
       <w:rPr>
@@ -478,6 +1470,50 @@
     <w:lsdException w:name="Subtitle" w:qFormat="1"/>
     <w:lsdException w:name="Strong" w:qFormat="1"/>
     <w:lsdException w:name="Emphasis" w:qFormat="1"/>
+    <w:lsdException w:name="Normal Table" w:semiHidden="1" w:unhideWhenUsed="1"/>
+    <w:lsdException w:name="Table Simple 1" w:semiHidden="1" w:unhideWhenUsed="1"/>
+    <w:lsdException w:name="Table Simple 2" w:semiHidden="1" w:unhideWhenUsed="1"/>
+    <w:lsdException w:name="Table Simple 3" w:semiHidden="1" w:unhideWhenUsed="1"/>
+    <w:lsdException w:name="Table Classic 1" w:semiHidden="1" w:unhideWhenUsed="1"/>
+    <w:lsdException w:name="Table Classic 2" w:semiHidden="1" w:unhideWhenUsed="1"/>
+    <w:lsdException w:name="Table Classic 3" w:semiHidden="1" w:unhideWhenUsed="1"/>
+    <w:lsdException w:name="Table Classic 4" w:semiHidden="1" w:unhideWhenUsed="1"/>
+    <w:lsdException w:name="Table Colorful 1" w:semiHidden="1" w:unhideWhenUsed="1"/>
+    <w:lsdException w:name="Table Colorful 2" w:semiHidden="1" w:unhideWhenUsed="1"/>
+    <w:lsdException w:name="Table Colorful 3" w:semiHidden="1" w:unhideWhenUsed="1"/>
+    <w:lsdException w:name="Table Columns 1" w:semiHidden="1" w:unhideWhenUsed="1"/>
+    <w:lsdException w:name="Table Columns 2" w:semiHidden="1" w:unhideWhenUsed="1"/>
+    <w:lsdException w:name="Table Columns 3" w:semiHidden="1" w:unhideWhenUsed="1"/>
+    <w:lsdException w:name="Table Columns 4" w:semiHidden="1" w:unhideWhenUsed="1"/>
+    <w:lsdException w:name="Table Columns 5" w:semiHidden="1" w:unhideWhenUsed="1"/>
+    <w:lsdException w:name="Table Grid 1" w:semiHidden="1" w:unhideWhenUsed="1"/>
+    <w:lsdException w:name="Table Grid 2" w:semiHidden="1" w:unhideWhenUsed="1"/>
+    <w:lsdException w:name="Table Grid 3" w:semiHidden="1" w:unhideWhenUsed="1"/>
+    <w:lsdException w:name="Table Grid 4" w:semiHidden="1" w:unhideWhenUsed="1"/>
+    <w:lsdException w:name="Table Grid 5" w:semiHidden="1" w:unhideWhenUsed="1"/>
+    <w:lsdException w:name="Table Grid 6" w:semiHidden="1" w:unhideWhenUsed="1"/>
+    <w:lsdException w:name="Table Grid 7" w:semiHidden="1" w:unhideWhenUsed="1"/>
+    <w:lsdException w:name="Table Grid 8" w:semiHidden="1" w:unhideWhenUsed="1"/>
+    <w:lsdException w:name="Table List 1" w:semiHidden="1" w:unhideWhenUsed="1"/>
+    <w:lsdException w:name="Table List 2" w:semiHidden="1" w:unhideWhenUsed="1"/>
+    <w:lsdException w:name="Table List 3" w:semiHidden="1" w:unhideWhenUsed="1"/>
+    <w:lsdException w:name="Table List 4" w:semiHidden="1" w:unhideWhenUsed="1"/>
+    <w:lsdException w:name="Table List 5" w:semiHidden="1" w:unhideWhenUsed="1"/>
+    <w:lsdException w:name="Table List 6" w:semiHidden="1" w:unhideWhenUsed="1"/>
+    <w:lsdException w:name="Table List 7" w:semiHidden="1" w:unhideWhenUsed="1"/>
+    <w:lsdException w:name="Table List 8" w:semiHidden="1" w:unhideWhenUsed="1"/>
+    <w:lsdException w:name="Table 3D effects 1" w:semiHidden="1" w:unhideWhenUsed="1"/>
+    <w:lsdException w:name="Table 3D effects 2" w:semiHidden="1" w:unhideWhenUsed="1"/>
+    <w:lsdException w:name="Table 3D effects 3" w:semiHidden="1" w:unhideWhenUsed="1"/>
+    <w:lsdException w:name="Table Contemporary" w:semiHidden="1" w:unhideWhenUsed="1"/>
+    <w:lsdException w:name="Table Elegant" w:semiHidden="1" w:unhideWhenUsed="1"/>
+    <w:lsdException w:name="Table Professional" w:semiHidden="1" w:unhideWhenUsed="1"/>
+    <w:lsdException w:name="Table Subtle 1" w:semiHidden="1" w:unhideWhenUsed="1"/>
+    <w:lsdException w:name="Table Subtle 2" w:semiHidden="1" w:unhideWhenUsed="1"/>
+    <w:lsdException w:name="Table Web 1" w:semiHidden="1" w:unhideWhenUsed="1"/>
+    <w:lsdException w:name="Table Web 2" w:semiHidden="1" w:unhideWhenUsed="1"/>
+    <w:lsdException w:name="Table Web 3" w:semiHidden="1" w:unhideWhenUsed="1"/>
+    <w:lsdException w:name="Table Theme" w:semiHidden="1" w:unhideWhenUsed="1"/>
     <w:lsdException w:name="Placeholder Text" w:semiHidden="1" w:uiPriority="99"/>
     <w:lsdException w:name="No Spacing" w:uiPriority="1" w:qFormat="1"/>
     <w:lsdException w:name="Light Shading" w:uiPriority="60"/>
@@ -709,11 +1745,15 @@
   </w:style>
   <w:style w:type="character" w:default="1" w:styleId="DefaultParagraphFont">
     <w:name w:val="Default Paragraph Font"/>
+    <w:uiPriority w:val="1"/>
     <w:semiHidden/>
+    <w:unhideWhenUsed/>
   </w:style>
   <w:style w:type="table" w:default="1" w:styleId="TableNormal">
     <w:name w:val="Normal Table"/>
+    <w:uiPriority w:val="99"/>
     <w:semiHidden/>
+    <w:unhideWhenUsed/>
     <w:tblPr>
       <w:tblInd w:w="0" w:type="dxa"/>
       <w:tblCellMar>
@@ -726,7 +1766,9 @@
   </w:style>
   <w:style w:type="numbering" w:default="1" w:styleId="NoList">
     <w:name w:val="No List"/>
+    <w:uiPriority w:val="99"/>
     <w:semiHidden/>
+    <w:unhideWhenUsed/>
   </w:style>
   <w:style w:type="table" w:styleId="TableGrid">
     <w:name w:val="Table Grid"/>

</xml_diff>